<commit_message>
crear un servicio al api rest dory
</commit_message>
<xml_diff>
--- a/recipes/dory-api-rest/7. Como crear un servicio al Api Rest Dory.docx
+++ b/recipes/dory-api-rest/7. Como crear un servicio al Api Rest Dory.docx
@@ -28,8 +28,9 @@
           <w:sz w:val="36"/>
           <w:szCs w:val="36"/>
         </w:rPr>
-        <w:t>crear un servicio al Api Rest</w:t>
-      </w:r>
+        <w:t xml:space="preserve">crear un servicio al Api </w:t>
+      </w:r>
+      <w:proofErr w:type="spellStart"/>
       <w:r>
         <w:rPr>
           <w:rFonts w:ascii="Segoe UI" w:hAnsi="Segoe UI" w:cs="Segoe UI"/>
@@ -37,6 +38,16 @@
           <w:sz w:val="36"/>
           <w:szCs w:val="36"/>
         </w:rPr>
+        <w:t>Rest</w:t>
+      </w:r>
+      <w:proofErr w:type="spellEnd"/>
+      <w:r>
+        <w:rPr>
+          <w:rFonts w:ascii="Segoe UI" w:hAnsi="Segoe UI" w:cs="Segoe UI"/>
+          <w:b/>
+          <w:sz w:val="36"/>
+          <w:szCs w:val="36"/>
+        </w:rPr>
         <w:t xml:space="preserve"> Dory </w:t>
       </w:r>
     </w:p>
@@ -65,13 +76,7 @@
         <w:rPr>
           <w:rFonts w:ascii="Segoe UI" w:hAnsi="Segoe UI" w:cs="Segoe UI"/>
         </w:rPr>
-        <w:t>Registra</w:t>
-      </w:r>
-      <w:r>
-        <w:rPr>
-          <w:rFonts w:ascii="Segoe UI" w:hAnsi="Segoe UI" w:cs="Segoe UI"/>
-        </w:rPr>
-        <w:t>r</w:t>
+        <w:t>Registrar</w:t>
       </w:r>
       <w:r>
         <w:rPr>
@@ -83,7 +88,21 @@
         <w:rPr>
           <w:rFonts w:ascii="Segoe UI" w:hAnsi="Segoe UI" w:cs="Segoe UI"/>
         </w:rPr>
-        <w:t>un servicio en el Api Rest Dory.</w:t>
+        <w:t xml:space="preserve">un servicio en el Api </w:t>
+      </w:r>
+      <w:proofErr w:type="spellStart"/>
+      <w:r>
+        <w:rPr>
+          <w:rFonts w:ascii="Segoe UI" w:hAnsi="Segoe UI" w:cs="Segoe UI"/>
+        </w:rPr>
+        <w:t>Rest</w:t>
+      </w:r>
+      <w:proofErr w:type="spellEnd"/>
+      <w:r>
+        <w:rPr>
+          <w:rFonts w:ascii="Segoe UI" w:hAnsi="Segoe UI" w:cs="Segoe UI"/>
+        </w:rPr>
+        <w:t xml:space="preserve"> Dory.</w:t>
       </w:r>
     </w:p>
     <w:p>
@@ -143,8 +162,36 @@
           <w:sz w:val="24"/>
           <w:szCs w:val="24"/>
         </w:rPr>
-        <w:t>Visual studio code</w:t>
-      </w:r>
+        <w:t xml:space="preserve">Visual </w:t>
+      </w:r>
+      <w:proofErr w:type="spellStart"/>
+      <w:r>
+        <w:rPr>
+          <w:rFonts w:ascii="Segoe UI" w:hAnsi="Segoe UI" w:cs="Segoe UI"/>
+          <w:sz w:val="24"/>
+          <w:szCs w:val="24"/>
+        </w:rPr>
+        <w:t>studio</w:t>
+      </w:r>
+      <w:proofErr w:type="spellEnd"/>
+      <w:r>
+        <w:rPr>
+          <w:rFonts w:ascii="Segoe UI" w:hAnsi="Segoe UI" w:cs="Segoe UI"/>
+          <w:sz w:val="24"/>
+          <w:szCs w:val="24"/>
+        </w:rPr>
+        <w:t xml:space="preserve"> </w:t>
+      </w:r>
+      <w:proofErr w:type="spellStart"/>
+      <w:r>
+        <w:rPr>
+          <w:rFonts w:ascii="Segoe UI" w:hAnsi="Segoe UI" w:cs="Segoe UI"/>
+          <w:sz w:val="24"/>
+          <w:szCs w:val="24"/>
+        </w:rPr>
+        <w:t>code</w:t>
+      </w:r>
+      <w:proofErr w:type="spellEnd"/>
     </w:p>
     <w:p>
       <w:pPr>
@@ -173,8 +220,18 @@
           <w:sz w:val="24"/>
           <w:szCs w:val="24"/>
         </w:rPr>
-        <w:t xml:space="preserve"> + MySQL Workbench</w:t>
-      </w:r>
+        <w:t xml:space="preserve"> + MySQL </w:t>
+      </w:r>
+      <w:proofErr w:type="spellStart"/>
+      <w:r>
+        <w:rPr>
+          <w:rFonts w:ascii="Segoe UI" w:hAnsi="Segoe UI" w:cs="Segoe UI"/>
+          <w:sz w:val="24"/>
+          <w:szCs w:val="24"/>
+        </w:rPr>
+        <w:t>Workbench</w:t>
+      </w:r>
+      <w:proofErr w:type="spellEnd"/>
     </w:p>
     <w:p>
       <w:pPr>
@@ -195,8 +252,18 @@
           <w:sz w:val="24"/>
           <w:szCs w:val="24"/>
         </w:rPr>
-        <w:t>Node.js + npm</w:t>
-      </w:r>
+        <w:t xml:space="preserve">Node.js + </w:t>
+      </w:r>
+      <w:proofErr w:type="spellStart"/>
+      <w:r>
+        <w:rPr>
+          <w:rFonts w:ascii="Segoe UI" w:hAnsi="Segoe UI" w:cs="Segoe UI"/>
+          <w:sz w:val="24"/>
+          <w:szCs w:val="24"/>
+        </w:rPr>
+        <w:t>npm</w:t>
+      </w:r>
+      <w:proofErr w:type="spellEnd"/>
     </w:p>
     <w:p>
       <w:pPr>
@@ -233,6 +300,7 @@
           <w:szCs w:val="24"/>
         </w:rPr>
       </w:pPr>
+      <w:proofErr w:type="spellStart"/>
       <w:r>
         <w:rPr>
           <w:rFonts w:ascii="Segoe UI" w:hAnsi="Segoe UI" w:cs="Segoe UI"/>
@@ -241,6 +309,7 @@
         </w:rPr>
         <w:t>Postman</w:t>
       </w:r>
+      <w:proofErr w:type="spellEnd"/>
     </w:p>
     <w:p>
       <w:pPr>
@@ -316,6 +385,7 @@
           <w:szCs w:val="24"/>
         </w:rPr>
       </w:pPr>
+      <w:proofErr w:type="spellStart"/>
       <w:r>
         <w:rPr>
           <w:rFonts w:ascii="Segoe UI" w:hAnsi="Segoe UI" w:cs="Segoe UI"/>
@@ -324,6 +394,7 @@
         </w:rPr>
         <w:t>Nodemon</w:t>
       </w:r>
+      <w:proofErr w:type="spellEnd"/>
     </w:p>
     <w:p>
       <w:pPr>
@@ -338,6 +409,7 @@
           <w:szCs w:val="24"/>
         </w:rPr>
       </w:pPr>
+      <w:proofErr w:type="spellStart"/>
       <w:r>
         <w:rPr>
           <w:rFonts w:ascii="Segoe UI" w:hAnsi="Segoe UI" w:cs="Segoe UI"/>
@@ -346,6 +418,7 @@
         </w:rPr>
         <w:t>Body-parser</w:t>
       </w:r>
+      <w:proofErr w:type="spellEnd"/>
     </w:p>
     <w:p>
       <w:pPr>
@@ -360,6 +433,7 @@
           <w:szCs w:val="24"/>
         </w:rPr>
       </w:pPr>
+      <w:proofErr w:type="spellStart"/>
       <w:r>
         <w:rPr>
           <w:rFonts w:ascii="Segoe UI" w:hAnsi="Segoe UI" w:cs="Segoe UI"/>
@@ -368,6 +442,7 @@
         </w:rPr>
         <w:t>Cors</w:t>
       </w:r>
+      <w:proofErr w:type="spellEnd"/>
     </w:p>
     <w:p>
       <w:pPr>
@@ -426,6 +501,7 @@
           <w:szCs w:val="24"/>
         </w:rPr>
       </w:pPr>
+      <w:proofErr w:type="spellStart"/>
       <w:r>
         <w:rPr>
           <w:rFonts w:ascii="Segoe UI" w:hAnsi="Segoe UI" w:cs="Segoe UI"/>
@@ -434,6 +510,7 @@
         </w:rPr>
         <w:t>Nodemialer</w:t>
       </w:r>
+      <w:proofErr w:type="spellEnd"/>
     </w:p>
     <w:p>
       <w:pPr>
@@ -470,6 +547,7 @@
           <w:szCs w:val="24"/>
         </w:rPr>
       </w:pPr>
+      <w:proofErr w:type="spellStart"/>
       <w:r>
         <w:rPr>
           <w:rFonts w:ascii="Segoe UI" w:hAnsi="Segoe UI" w:cs="Segoe UI"/>
@@ -478,6 +556,7 @@
         </w:rPr>
         <w:t>Dotenv</w:t>
       </w:r>
+      <w:proofErr w:type="spellEnd"/>
     </w:p>
     <w:p>
       <w:pPr>
@@ -548,8 +627,17 @@
           <w:rFonts w:ascii="Segoe UI" w:hAnsi="Segoe UI" w:cs="Segoe UI"/>
           <w:b/>
         </w:rPr>
-        <w:t>Visual Studio Code</w:t>
-      </w:r>
+        <w:t xml:space="preserve">Visual Studio </w:t>
+      </w:r>
+      <w:proofErr w:type="spellStart"/>
+      <w:r>
+        <w:rPr>
+          <w:rFonts w:ascii="Segoe UI" w:hAnsi="Segoe UI" w:cs="Segoe UI"/>
+          <w:b/>
+        </w:rPr>
+        <w:t>Code</w:t>
+      </w:r>
+      <w:proofErr w:type="spellEnd"/>
     </w:p>
     <w:p>
       <w:pPr>
@@ -574,8 +662,30 @@
         <w:rPr>
           <w:rFonts w:ascii="Segoe UI" w:hAnsi="Segoe UI" w:cs="Segoe UI"/>
         </w:rPr>
-        <w:t>el directorio del api-rest Dory en Visual Studio Code</w:t>
-      </w:r>
+        <w:t>el directorio del api-</w:t>
+      </w:r>
+      <w:proofErr w:type="spellStart"/>
+      <w:r>
+        <w:rPr>
+          <w:rFonts w:ascii="Segoe UI" w:hAnsi="Segoe UI" w:cs="Segoe UI"/>
+        </w:rPr>
+        <w:t>rest</w:t>
+      </w:r>
+      <w:proofErr w:type="spellEnd"/>
+      <w:r>
+        <w:rPr>
+          <w:rFonts w:ascii="Segoe UI" w:hAnsi="Segoe UI" w:cs="Segoe UI"/>
+        </w:rPr>
+        <w:t xml:space="preserve"> Dory en Visual Studio </w:t>
+      </w:r>
+      <w:proofErr w:type="spellStart"/>
+      <w:r>
+        <w:rPr>
+          <w:rFonts w:ascii="Segoe UI" w:hAnsi="Segoe UI" w:cs="Segoe UI"/>
+        </w:rPr>
+        <w:t>Code</w:t>
+      </w:r>
+      <w:proofErr w:type="spellEnd"/>
       <w:r>
         <w:rPr>
           <w:rFonts w:ascii="Segoe UI" w:hAnsi="Segoe UI" w:cs="Segoe UI"/>
@@ -610,15 +720,116 @@
           <w:rFonts w:ascii="Segoe UI" w:hAnsi="Segoe UI" w:cs="Segoe UI"/>
           <w:b/>
         </w:rPr>
-        <w:t>En el archivo index.js crear la ruta al servicio y llamarla el servicio.</w:t>
-      </w:r>
-    </w:p>
-    <w:p>
-      <w:pPr>
-        <w:rPr>
-          <w:rFonts w:ascii="Segoe UI" w:hAnsi="Segoe UI" w:cs="Segoe UI"/>
-        </w:rPr>
-      </w:pPr>
+        <w:t xml:space="preserve">En el archivo index.js crear la ruta al servicio </w:t>
+      </w:r>
+      <w:r>
+        <w:rPr>
+          <w:rFonts w:ascii="Segoe UI" w:hAnsi="Segoe UI" w:cs="Segoe UI"/>
+          <w:b/>
+        </w:rPr>
+        <w:t>y se utiliza la ruta</w:t>
+      </w:r>
+      <w:r>
+        <w:rPr>
+          <w:rFonts w:ascii="Segoe UI" w:hAnsi="Segoe UI" w:cs="Segoe UI"/>
+          <w:b/>
+        </w:rPr>
+        <w:t>.</w:t>
+      </w:r>
+    </w:p>
+    <w:p>
+      <w:pPr>
+        <w:rPr>
+          <w:rFonts w:ascii="Segoe UI" w:hAnsi="Segoe UI" w:cs="Segoe UI"/>
+        </w:rPr>
+      </w:pPr>
+      <w:r>
+        <w:rPr>
+          <w:noProof/>
+        </w:rPr>
+        <w:drawing>
+          <wp:inline distT="0" distB="0" distL="0" distR="0" wp14:anchorId="4A8368E7" wp14:editId="2E5C36D8">
+            <wp:extent cx="4438650" cy="333375"/>
+            <wp:effectExtent l="0" t="0" r="0" b="9525"/>
+            <wp:docPr id="1" name="Imagen 1"/>
+            <wp:cNvGraphicFramePr>
+              <a:graphicFrameLocks xmlns:a="http://schemas.openxmlformats.org/drawingml/2006/main" noChangeAspect="1"/>
+            </wp:cNvGraphicFramePr>
+            <a:graphic xmlns:a="http://schemas.openxmlformats.org/drawingml/2006/main">
+              <a:graphicData uri="http://schemas.openxmlformats.org/drawingml/2006/picture">
+                <pic:pic xmlns:pic="http://schemas.openxmlformats.org/drawingml/2006/picture">
+                  <pic:nvPicPr>
+                    <pic:cNvPr id="1" name=""/>
+                    <pic:cNvPicPr/>
+                  </pic:nvPicPr>
+                  <pic:blipFill>
+                    <a:blip r:embed="rId5"/>
+                    <a:stretch>
+                      <a:fillRect/>
+                    </a:stretch>
+                  </pic:blipFill>
+                  <pic:spPr>
+                    <a:xfrm>
+                      <a:off x="0" y="0"/>
+                      <a:ext cx="4438650" cy="333375"/>
+                    </a:xfrm>
+                    <a:prstGeom prst="rect">
+                      <a:avLst/>
+                    </a:prstGeom>
+                  </pic:spPr>
+                </pic:pic>
+              </a:graphicData>
+            </a:graphic>
+          </wp:inline>
+        </w:drawing>
+      </w:r>
+    </w:p>
+    <w:p>
+      <w:pPr>
+        <w:rPr>
+          <w:rFonts w:ascii="Segoe UI" w:hAnsi="Segoe UI" w:cs="Segoe UI"/>
+        </w:rPr>
+      </w:pPr>
+      <w:r>
+        <w:rPr>
+          <w:noProof/>
+        </w:rPr>
+        <w:drawing>
+          <wp:inline distT="0" distB="0" distL="0" distR="0" wp14:anchorId="6E6673FD" wp14:editId="6B7CA3C6">
+            <wp:extent cx="3238500" cy="333375"/>
+            <wp:effectExtent l="0" t="0" r="0" b="9525"/>
+            <wp:docPr id="2" name="Imagen 2"/>
+            <wp:cNvGraphicFramePr>
+              <a:graphicFrameLocks xmlns:a="http://schemas.openxmlformats.org/drawingml/2006/main" noChangeAspect="1"/>
+            </wp:cNvGraphicFramePr>
+            <a:graphic xmlns:a="http://schemas.openxmlformats.org/drawingml/2006/main">
+              <a:graphicData uri="http://schemas.openxmlformats.org/drawingml/2006/picture">
+                <pic:pic xmlns:pic="http://schemas.openxmlformats.org/drawingml/2006/picture">
+                  <pic:nvPicPr>
+                    <pic:cNvPr id="1" name=""/>
+                    <pic:cNvPicPr/>
+                  </pic:nvPicPr>
+                  <pic:blipFill>
+                    <a:blip r:embed="rId6"/>
+                    <a:stretch>
+                      <a:fillRect/>
+                    </a:stretch>
+                  </pic:blipFill>
+                  <pic:spPr>
+                    <a:xfrm>
+                      <a:off x="0" y="0"/>
+                      <a:ext cx="3238500" cy="333375"/>
+                    </a:xfrm>
+                    <a:prstGeom prst="rect">
+                      <a:avLst/>
+                    </a:prstGeom>
+                  </pic:spPr>
+                </pic:pic>
+              </a:graphicData>
+            </a:graphic>
+          </wp:inline>
+        </w:drawing>
+      </w:r>
     </w:p>
     <w:p>
       <w:pPr>
@@ -642,7 +853,53 @@
           <w:rFonts w:ascii="Segoe UI" w:hAnsi="Segoe UI" w:cs="Segoe UI"/>
           <w:b/>
         </w:rPr>
-        <w:t>En la carpeta Routes</w:t>
+        <w:t xml:space="preserve">En la carpeta </w:t>
+      </w:r>
+      <w:r>
+        <w:rPr>
+          <w:rFonts w:ascii="Segoe UI" w:hAnsi="Segoe UI" w:cs="Segoe UI"/>
+          <w:b/>
+        </w:rPr>
+        <w:t>“</w:t>
+      </w:r>
+      <w:proofErr w:type="spellStart"/>
+      <w:r>
+        <w:rPr>
+          <w:rFonts w:ascii="Segoe UI" w:hAnsi="Segoe UI" w:cs="Segoe UI"/>
+          <w:b/>
+        </w:rPr>
+        <w:t>r</w:t>
+      </w:r>
+      <w:r>
+        <w:rPr>
+          <w:rFonts w:ascii="Segoe UI" w:hAnsi="Segoe UI" w:cs="Segoe UI"/>
+          <w:b/>
+        </w:rPr>
+        <w:t>outes</w:t>
+      </w:r>
+      <w:proofErr w:type="spellEnd"/>
+      <w:r>
+        <w:rPr>
+          <w:rFonts w:ascii="Segoe UI" w:hAnsi="Segoe UI" w:cs="Segoe UI"/>
+          <w:b/>
+        </w:rPr>
+        <w:t>” se encuentran las rutas de los archivos .</w:t>
+      </w:r>
+      <w:proofErr w:type="spellStart"/>
+      <w:r>
+        <w:rPr>
+          <w:rFonts w:ascii="Segoe UI" w:hAnsi="Segoe UI" w:cs="Segoe UI"/>
+          <w:b/>
+        </w:rPr>
+        <w:t>js</w:t>
+      </w:r>
+      <w:proofErr w:type="spellEnd"/>
+      <w:r>
+        <w:rPr>
+          <w:rFonts w:ascii="Segoe UI" w:hAnsi="Segoe UI" w:cs="Segoe UI"/>
+          <w:b/>
+        </w:rPr>
+        <w:t xml:space="preserve"> en donde se Accede a servicios</w:t>
       </w:r>
       <w:r>
         <w:rPr>
@@ -651,8 +908,356 @@
         </w:rPr>
         <w:t>.</w:t>
       </w:r>
+      <w:r>
+        <w:rPr>
+          <w:rFonts w:ascii="Segoe UI" w:hAnsi="Segoe UI" w:cs="Segoe UI"/>
+          <w:b/>
+        </w:rPr>
+        <w:t xml:space="preserve"> Se </w:t>
+      </w:r>
+      <w:r>
+        <w:rPr>
+          <w:rFonts w:ascii="Segoe UI" w:hAnsi="Segoe UI" w:cs="Segoe UI"/>
+          <w:b/>
+        </w:rPr>
+        <w:t>abre la ruta correspondiente y se llama el servicio.</w:t>
+      </w:r>
     </w:p>
     <w:p/>
+    <w:p>
+      <w:r>
+        <w:rPr>
+          <w:noProof/>
+        </w:rPr>
+        <w:drawing>
+          <wp:inline distT="0" distB="0" distL="0" distR="0" wp14:anchorId="0D8B7327" wp14:editId="39CD44F8">
+            <wp:extent cx="3390900" cy="6096000"/>
+            <wp:effectExtent l="0" t="0" r="0" b="0"/>
+            <wp:docPr id="4" name="Imagen 4" descr="Texto&#10;&#10;Descripción generada automáticamente"/>
+            <wp:cNvGraphicFramePr>
+              <a:graphicFrameLocks xmlns:a="http://schemas.openxmlformats.org/drawingml/2006/main" noChangeAspect="1"/>
+            </wp:cNvGraphicFramePr>
+            <a:graphic xmlns:a="http://schemas.openxmlformats.org/drawingml/2006/main">
+              <a:graphicData uri="http://schemas.openxmlformats.org/drawingml/2006/picture">
+                <pic:pic xmlns:pic="http://schemas.openxmlformats.org/drawingml/2006/picture">
+                  <pic:nvPicPr>
+                    <pic:cNvPr id="4" name="Imagen 4" descr="Texto&#10;&#10;Descripción generada automáticamente"/>
+                    <pic:cNvPicPr/>
+                  </pic:nvPicPr>
+                  <pic:blipFill>
+                    <a:blip r:embed="rId7"/>
+                    <a:stretch>
+                      <a:fillRect/>
+                    </a:stretch>
+                  </pic:blipFill>
+                  <pic:spPr>
+                    <a:xfrm>
+                      <a:off x="0" y="0"/>
+                      <a:ext cx="3390900" cy="6096000"/>
+                    </a:xfrm>
+                    <a:prstGeom prst="rect">
+                      <a:avLst/>
+                    </a:prstGeom>
+                  </pic:spPr>
+                </pic:pic>
+              </a:graphicData>
+            </a:graphic>
+          </wp:inline>
+        </w:drawing>
+      </w:r>
+    </w:p>
+    <w:p/>
+    <w:p>
+      <w:r>
+        <w:rPr>
+          <w:noProof/>
+        </w:rPr>
+        <w:lastRenderedPageBreak/>
+        <w:drawing>
+          <wp:inline distT="0" distB="0" distL="0" distR="0" wp14:anchorId="5D384F24" wp14:editId="6129B262">
+            <wp:extent cx="5612130" cy="1666875"/>
+            <wp:effectExtent l="0" t="0" r="7620" b="9525"/>
+            <wp:docPr id="6" name="Imagen 6"/>
+            <wp:cNvGraphicFramePr>
+              <a:graphicFrameLocks xmlns:a="http://schemas.openxmlformats.org/drawingml/2006/main" noChangeAspect="1"/>
+            </wp:cNvGraphicFramePr>
+            <a:graphic xmlns:a="http://schemas.openxmlformats.org/drawingml/2006/main">
+              <a:graphicData uri="http://schemas.openxmlformats.org/drawingml/2006/picture">
+                <pic:pic xmlns:pic="http://schemas.openxmlformats.org/drawingml/2006/picture">
+                  <pic:nvPicPr>
+                    <pic:cNvPr id="1" name=""/>
+                    <pic:cNvPicPr/>
+                  </pic:nvPicPr>
+                  <pic:blipFill>
+                    <a:blip r:embed="rId8"/>
+                    <a:stretch>
+                      <a:fillRect/>
+                    </a:stretch>
+                  </pic:blipFill>
+                  <pic:spPr>
+                    <a:xfrm>
+                      <a:off x="0" y="0"/>
+                      <a:ext cx="5612130" cy="1666875"/>
+                    </a:xfrm>
+                    <a:prstGeom prst="rect">
+                      <a:avLst/>
+                    </a:prstGeom>
+                  </pic:spPr>
+                </pic:pic>
+              </a:graphicData>
+            </a:graphic>
+          </wp:inline>
+        </w:drawing>
+      </w:r>
+    </w:p>
+    <w:p>
+      <w:pPr>
+        <w:suppressAutoHyphens/>
+        <w:spacing w:after="0" w:line="240" w:lineRule="auto"/>
+        <w:rPr>
+          <w:rFonts w:ascii="Segoe UI" w:hAnsi="Segoe UI" w:cs="Segoe UI"/>
+          <w:b/>
+        </w:rPr>
+      </w:pPr>
+      <w:r>
+        <w:rPr>
+          <w:rFonts w:ascii="Segoe UI" w:hAnsi="Segoe UI" w:cs="Segoe UI"/>
+          <w:b/>
+          <w:color w:val="000000"/>
+        </w:rPr>
+        <w:t>4</w:t>
+      </w:r>
+      <w:r>
+        <w:rPr>
+          <w:rFonts w:ascii="Segoe UI" w:hAnsi="Segoe UI" w:cs="Segoe UI"/>
+          <w:b/>
+          <w:color w:val="000000"/>
+        </w:rPr>
+        <w:t xml:space="preserve">. </w:t>
+      </w:r>
+      <w:r>
+        <w:rPr>
+          <w:rFonts w:ascii="Segoe UI" w:hAnsi="Segoe UI" w:cs="Segoe UI"/>
+          <w:b/>
+        </w:rPr>
+        <w:t>En la carpeta “</w:t>
+      </w:r>
+      <w:proofErr w:type="spellStart"/>
+      <w:r>
+        <w:rPr>
+          <w:rFonts w:ascii="Segoe UI" w:hAnsi="Segoe UI" w:cs="Segoe UI"/>
+          <w:b/>
+        </w:rPr>
+        <w:t>services</w:t>
+      </w:r>
+      <w:proofErr w:type="spellEnd"/>
+      <w:r>
+        <w:rPr>
+          <w:rFonts w:ascii="Segoe UI" w:hAnsi="Segoe UI" w:cs="Segoe UI"/>
+          <w:b/>
+        </w:rPr>
+        <w:t>” se encuentran l</w:t>
+      </w:r>
+      <w:r>
+        <w:rPr>
+          <w:rFonts w:ascii="Segoe UI" w:hAnsi="Segoe UI" w:cs="Segoe UI"/>
+          <w:b/>
+        </w:rPr>
+        <w:t>os servicios</w:t>
+      </w:r>
+      <w:r>
+        <w:rPr>
+          <w:rFonts w:ascii="Segoe UI" w:hAnsi="Segoe UI" w:cs="Segoe UI"/>
+          <w:b/>
+        </w:rPr>
+        <w:t xml:space="preserve"> </w:t>
+      </w:r>
+      <w:r>
+        <w:rPr>
+          <w:rFonts w:ascii="Segoe UI" w:hAnsi="Segoe UI" w:cs="Segoe UI"/>
+          <w:b/>
+        </w:rPr>
+        <w:t>en</w:t>
+      </w:r>
+      <w:r>
+        <w:rPr>
+          <w:rFonts w:ascii="Segoe UI" w:hAnsi="Segoe UI" w:cs="Segoe UI"/>
+          <w:b/>
+        </w:rPr>
+        <w:t xml:space="preserve"> archivos .</w:t>
+      </w:r>
+      <w:proofErr w:type="spellStart"/>
+      <w:r>
+        <w:rPr>
+          <w:rFonts w:ascii="Segoe UI" w:hAnsi="Segoe UI" w:cs="Segoe UI"/>
+          <w:b/>
+        </w:rPr>
+        <w:t>js</w:t>
+      </w:r>
+      <w:proofErr w:type="spellEnd"/>
+      <w:r>
+        <w:rPr>
+          <w:rFonts w:ascii="Segoe UI" w:hAnsi="Segoe UI" w:cs="Segoe UI"/>
+          <w:b/>
+        </w:rPr>
+        <w:t xml:space="preserve"> en donde se </w:t>
+      </w:r>
+      <w:r>
+        <w:rPr>
+          <w:rFonts w:ascii="Segoe UI" w:hAnsi="Segoe UI" w:cs="Segoe UI"/>
+          <w:b/>
+        </w:rPr>
+        <w:t>implementan los</w:t>
+      </w:r>
+      <w:r>
+        <w:rPr>
+          <w:rFonts w:ascii="Segoe UI" w:hAnsi="Segoe UI" w:cs="Segoe UI"/>
+          <w:b/>
+        </w:rPr>
+        <w:t xml:space="preserve"> servicios</w:t>
+      </w:r>
+      <w:r>
+        <w:rPr>
+          <w:rFonts w:ascii="Segoe UI" w:hAnsi="Segoe UI" w:cs="Segoe UI"/>
+          <w:b/>
+        </w:rPr>
+        <w:t>.</w:t>
+      </w:r>
+      <w:r>
+        <w:rPr>
+          <w:rFonts w:ascii="Segoe UI" w:hAnsi="Segoe UI" w:cs="Segoe UI"/>
+          <w:b/>
+        </w:rPr>
+        <w:t xml:space="preserve"> </w:t>
+      </w:r>
+      <w:r>
+        <w:rPr>
+          <w:rFonts w:ascii="Segoe UI" w:hAnsi="Segoe UI" w:cs="Segoe UI"/>
+          <w:b/>
+        </w:rPr>
+        <w:t>Se crea el servicio en un archivo .</w:t>
+      </w:r>
+      <w:proofErr w:type="spellStart"/>
+      <w:r>
+        <w:rPr>
+          <w:rFonts w:ascii="Segoe UI" w:hAnsi="Segoe UI" w:cs="Segoe UI"/>
+          <w:b/>
+        </w:rPr>
+        <w:t>js</w:t>
+      </w:r>
+      <w:proofErr w:type="spellEnd"/>
+      <w:r>
+        <w:rPr>
+          <w:rFonts w:ascii="Segoe UI" w:hAnsi="Segoe UI" w:cs="Segoe UI"/>
+          <w:b/>
+        </w:rPr>
+        <w:t>.</w:t>
+      </w:r>
+    </w:p>
+    <w:p>
+      <w:pPr>
+        <w:suppressAutoHyphens/>
+        <w:spacing w:after="0" w:line="240" w:lineRule="auto"/>
+        <w:rPr>
+          <w:rFonts w:ascii="Segoe UI" w:hAnsi="Segoe UI" w:cs="Segoe UI"/>
+          <w:b/>
+        </w:rPr>
+      </w:pPr>
+    </w:p>
+    <w:p>
+      <w:pPr>
+        <w:suppressAutoHyphens/>
+        <w:spacing w:after="0" w:line="240" w:lineRule="auto"/>
+        <w:rPr>
+          <w:rFonts w:ascii="Segoe UI" w:hAnsi="Segoe UI" w:cs="Segoe UI"/>
+          <w:b/>
+        </w:rPr>
+      </w:pPr>
+      <w:r>
+        <w:rPr>
+          <w:noProof/>
+        </w:rPr>
+        <w:drawing>
+          <wp:inline distT="0" distB="0" distL="0" distR="0" wp14:anchorId="09D76688" wp14:editId="7EEB820F">
+            <wp:extent cx="3295346" cy="4920792"/>
+            <wp:effectExtent l="0" t="0" r="635" b="0"/>
+            <wp:docPr id="7" name="Imagen 7"/>
+            <wp:cNvGraphicFramePr>
+              <a:graphicFrameLocks xmlns:a="http://schemas.openxmlformats.org/drawingml/2006/main" noChangeAspect="1"/>
+            </wp:cNvGraphicFramePr>
+            <a:graphic xmlns:a="http://schemas.openxmlformats.org/drawingml/2006/main">
+              <a:graphicData uri="http://schemas.openxmlformats.org/drawingml/2006/picture">
+                <pic:pic xmlns:pic="http://schemas.openxmlformats.org/drawingml/2006/picture">
+                  <pic:nvPicPr>
+                    <pic:cNvPr id="1" name=""/>
+                    <pic:cNvPicPr/>
+                  </pic:nvPicPr>
+                  <pic:blipFill>
+                    <a:blip r:embed="rId9"/>
+                    <a:stretch>
+                      <a:fillRect/>
+                    </a:stretch>
+                  </pic:blipFill>
+                  <pic:spPr>
+                    <a:xfrm>
+                      <a:off x="0" y="0"/>
+                      <a:ext cx="3297351" cy="4923786"/>
+                    </a:xfrm>
+                    <a:prstGeom prst="rect">
+                      <a:avLst/>
+                    </a:prstGeom>
+                  </pic:spPr>
+                </pic:pic>
+              </a:graphicData>
+            </a:graphic>
+          </wp:inline>
+        </w:drawing>
+      </w:r>
+    </w:p>
+    <w:p/>
+    <w:p>
+      <w:r>
+        <w:rPr>
+          <w:noProof/>
+        </w:rPr>
+        <w:lastRenderedPageBreak/>
+        <w:drawing>
+          <wp:inline distT="0" distB="0" distL="0" distR="0" wp14:anchorId="601420E4" wp14:editId="6D8E5091">
+            <wp:extent cx="5612130" cy="2044065"/>
+            <wp:effectExtent l="0" t="0" r="7620" b="0"/>
+            <wp:docPr id="8" name="Imagen 8"/>
+            <wp:cNvGraphicFramePr>
+              <a:graphicFrameLocks xmlns:a="http://schemas.openxmlformats.org/drawingml/2006/main" noChangeAspect="1"/>
+            </wp:cNvGraphicFramePr>
+            <a:graphic xmlns:a="http://schemas.openxmlformats.org/drawingml/2006/main">
+              <a:graphicData uri="http://schemas.openxmlformats.org/drawingml/2006/picture">
+                <pic:pic xmlns:pic="http://schemas.openxmlformats.org/drawingml/2006/picture">
+                  <pic:nvPicPr>
+                    <pic:cNvPr id="1" name=""/>
+                    <pic:cNvPicPr/>
+                  </pic:nvPicPr>
+                  <pic:blipFill>
+                    <a:blip r:embed="rId10"/>
+                    <a:stretch>
+                      <a:fillRect/>
+                    </a:stretch>
+                  </pic:blipFill>
+                  <pic:spPr>
+                    <a:xfrm>
+                      <a:off x="0" y="0"/>
+                      <a:ext cx="5612130" cy="2044065"/>
+                    </a:xfrm>
+                    <a:prstGeom prst="rect">
+                      <a:avLst/>
+                    </a:prstGeom>
+                  </pic:spPr>
+                </pic:pic>
+              </a:graphicData>
+            </a:graphic>
+          </wp:inline>
+        </w:drawing>
+      </w:r>
+    </w:p>
     <w:sectPr>
       <w:pgSz w:w="12240" w:h="15840"/>
       <w:pgMar w:top="1417" w:right="1701" w:bottom="1417" w:left="1701" w:header="708" w:footer="708" w:gutter="0"/>

</xml_diff>